<commit_message>
combine with Tina Rmarkdown file
</commit_message>
<xml_diff>
--- a/rmarkdown/NATIONAL_STATS_REPORT_TEMPLATE.docx
+++ b/rmarkdown/NATIONAL_STATS_REPORT_TEMPLATE.docx
@@ -2,7 +2,11 @@
 <file path=word/document.xml><?xml version="1.0" encoding="utf-8"?>
 <w:document xmlns:ve="http://schemas.openxmlformats.org/markup-compatibility/2006" xmlns:o="urn:schemas-microsoft-com:office:office" xmlns:r="http://schemas.openxmlformats.org/officeDocument/2006/relationships" xmlns:m="http://schemas.openxmlformats.org/officeDocument/2006/math" xmlns:v="urn:schemas-microsoft-com:vml" xmlns:wp="http://schemas.openxmlformats.org/drawingml/2006/wordprocessingDrawing" xmlns:w10="urn:schemas-microsoft-com:office:word" xmlns:w="http://schemas.openxmlformats.org/wordprocessingml/2006/main" xmlns:wne="http://schemas.microsoft.com/office/word/2006/wordml">
   <w:body>
-    <w:p/>
+    <w:p>
+      <w:pPr>
+        <w:pStyle w:val="NormalNotes"/>
+      </w:pPr>
+    </w:p>
     <w:p>
       <w:pPr>
         <w:pStyle w:val="Heading1"/>
@@ -11,11 +15,15 @@
     <w:p>
       <w:pPr>
         <w:sectPr>
-          <w:headerReference w:type="default" r:id="rId6"/>
-          <w:footerReference w:type="default" r:id="rId7"/>
-          <w:footerReference w:type="first" r:id="rId8"/>
+          <w:headerReference w:type="even" r:id="rId7"/>
+          <w:headerReference w:type="default" r:id="rId8"/>
+          <w:footerReference w:type="even" r:id="rId9"/>
+          <w:footerReference w:type="default" r:id="rId10"/>
+          <w:headerReference w:type="first" r:id="rId11"/>
+          <w:footerReference w:type="first" r:id="rId12"/>
           <w:pgSz w:w="11906" w:h="16838"/>
           <w:pgMar w:top="1418" w:right="1134" w:bottom="1134" w:left="851" w:header="0" w:footer="397" w:gutter="0"/>
+          <w:pgNumType w:start="1"/>
           <w:cols w:space="708"/>
           <w:docGrid w:linePitch="360"/>
         </w:sectPr>
@@ -32,6 +40,48 @@
       </w:r>
     </w:p>
     <w:p/>
+    <w:tbl>
+      <w:tblPr>
+        <w:tblStyle w:val="TableGrid"/>
+        <w:tblW w:w="0" w:type="auto"/>
+        <w:tblLook w:val="04A0"/>
+      </w:tblPr>
+      <w:tblGrid>
+        <w:gridCol w:w="5068"/>
+        <w:gridCol w:w="5069"/>
+      </w:tblGrid>
+      <w:tr>
+        <w:trPr>
+          <w:cnfStyle w:val="100000000000"/>
+        </w:trPr>
+        <w:tc>
+          <w:tcPr>
+            <w:tcW w:w="5068" w:type="dxa"/>
+          </w:tcPr>
+          <w:p/>
+        </w:tc>
+        <w:tc>
+          <w:tcPr>
+            <w:tcW w:w="5069" w:type="dxa"/>
+          </w:tcPr>
+          <w:p/>
+        </w:tc>
+      </w:tr>
+      <w:tr>
+        <w:tc>
+          <w:tcPr>
+            <w:tcW w:w="5068" w:type="dxa"/>
+          </w:tcPr>
+          <w:p/>
+        </w:tc>
+        <w:tc>
+          <w:tcPr>
+            <w:tcW w:w="5069" w:type="dxa"/>
+          </w:tcPr>
+          <w:p/>
+        </w:tc>
+      </w:tr>
+    </w:tbl>
     <w:p/>
     <w:sectPr>
       <w:type w:val="continuous"/>
@@ -49,7 +99,7 @@
   <w:endnote w:type="separator" w:id="-1">
     <w:p>
       <w:pPr>
-        <w:spacing w:after="0" w:line="240" w:lineRule="auto"/>
+        <w:spacing w:after="0"/>
       </w:pPr>
       <w:r>
         <w:separator/>
@@ -59,7 +109,7 @@
   <w:endnote w:type="continuationSeparator" w:id="0">
     <w:p>
       <w:pPr>
-        <w:spacing w:after="0" w:line="240" w:lineRule="auto"/>
+        <w:spacing w:after="0"/>
       </w:pPr>
       <w:r>
         <w:continuationSeparator/>
@@ -70,6 +120,16 @@
 </file>
 
 <file path=word/footer1.xml><?xml version="1.0" encoding="utf-8"?>
+<w:ftr xmlns:ve="http://schemas.openxmlformats.org/markup-compatibility/2006" xmlns:o="urn:schemas-microsoft-com:office:office" xmlns:r="http://schemas.openxmlformats.org/officeDocument/2006/relationships" xmlns:m="http://schemas.openxmlformats.org/officeDocument/2006/math" xmlns:v="urn:schemas-microsoft-com:vml" xmlns:wp="http://schemas.openxmlformats.org/drawingml/2006/wordprocessingDrawing" xmlns:w10="urn:schemas-microsoft-com:office:word" xmlns:w="http://schemas.openxmlformats.org/wordprocessingml/2006/main" xmlns:wne="http://schemas.microsoft.com/office/word/2006/wordml">
+  <w:p>
+    <w:pPr>
+      <w:pStyle w:val="Footer"/>
+    </w:pPr>
+  </w:p>
+</w:ftr>
+</file>
+
+<file path=word/footer2.xml><?xml version="1.0" encoding="utf-8"?>
 <w:ftr xmlns:ve="http://schemas.openxmlformats.org/markup-compatibility/2006" xmlns:o="urn:schemas-microsoft-com:office:office" xmlns:r="http://schemas.openxmlformats.org/officeDocument/2006/relationships" xmlns:m="http://schemas.openxmlformats.org/officeDocument/2006/math" xmlns:v="urn:schemas-microsoft-com:vml" xmlns:wp="http://schemas.openxmlformats.org/drawingml/2006/wordprocessingDrawing" xmlns:w10="urn:schemas-microsoft-com:office:word" xmlns:w="http://schemas.openxmlformats.org/wordprocessingml/2006/main" xmlns:wne="http://schemas.microsoft.com/office/word/2006/wordml">
   <w:sdt>
     <w:sdtPr>
@@ -150,7 +210,7 @@
 </w:ftr>
 </file>
 
-<file path=word/footer2.xml><?xml version="1.0" encoding="utf-8"?>
+<file path=word/footer3.xml><?xml version="1.0" encoding="utf-8"?>
 <w:ftr xmlns:ve="http://schemas.openxmlformats.org/markup-compatibility/2006" xmlns:o="urn:schemas-microsoft-com:office:office" xmlns:r="http://schemas.openxmlformats.org/officeDocument/2006/relationships" xmlns:m="http://schemas.openxmlformats.org/officeDocument/2006/math" xmlns:v="urn:schemas-microsoft-com:vml" xmlns:wp="http://schemas.openxmlformats.org/drawingml/2006/wordprocessingDrawing" xmlns:w10="urn:schemas-microsoft-com:office:word" xmlns:w="http://schemas.openxmlformats.org/wordprocessingml/2006/main" xmlns:wne="http://schemas.microsoft.com/office/word/2006/wordml">
   <w:sdt>
     <w:sdtPr>
@@ -187,7 +247,7 @@
   <w:footnote w:type="separator" w:id="-1">
     <w:p>
       <w:pPr>
-        <w:spacing w:after="0" w:line="240" w:lineRule="auto"/>
+        <w:spacing w:after="0"/>
       </w:pPr>
       <w:r>
         <w:separator/>
@@ -197,7 +257,7 @@
   <w:footnote w:type="continuationSeparator" w:id="0">
     <w:p>
       <w:pPr>
-        <w:spacing w:after="0" w:line="240" w:lineRule="auto"/>
+        <w:spacing w:after="0"/>
       </w:pPr>
       <w:r>
         <w:continuationSeparator/>
@@ -208,6 +268,16 @@
 </file>
 
 <file path=word/header1.xml><?xml version="1.0" encoding="utf-8"?>
+<w:hdr xmlns:ve="http://schemas.openxmlformats.org/markup-compatibility/2006" xmlns:o="urn:schemas-microsoft-com:office:office" xmlns:r="http://schemas.openxmlformats.org/officeDocument/2006/relationships" xmlns:m="http://schemas.openxmlformats.org/officeDocument/2006/math" xmlns:v="urn:schemas-microsoft-com:vml" xmlns:wp="http://schemas.openxmlformats.org/drawingml/2006/wordprocessingDrawing" xmlns:w10="urn:schemas-microsoft-com:office:word" xmlns:w="http://schemas.openxmlformats.org/wordprocessingml/2006/main" xmlns:wne="http://schemas.microsoft.com/office/word/2006/wordml">
+  <w:p>
+    <w:pPr>
+      <w:pStyle w:val="Header"/>
+    </w:pPr>
+  </w:p>
+</w:hdr>
+</file>
+
+<file path=word/header2.xml><?xml version="1.0" encoding="utf-8"?>
 <w:hdr xmlns:ve="http://schemas.openxmlformats.org/markup-compatibility/2006" xmlns:o="urn:schemas-microsoft-com:office:office" xmlns:r="http://schemas.openxmlformats.org/officeDocument/2006/relationships" xmlns:m="http://schemas.openxmlformats.org/officeDocument/2006/math" xmlns:v="urn:schemas-microsoft-com:vml" xmlns:wp="http://schemas.openxmlformats.org/drawingml/2006/wordprocessingDrawing" xmlns:w10="urn:schemas-microsoft-com:office:word" xmlns:w="http://schemas.openxmlformats.org/wordprocessingml/2006/main" xmlns:wne="http://schemas.microsoft.com/office/word/2006/wordml">
   <w:p>
     <w:pPr>
@@ -294,6 +364,16 @@
 </w:hdr>
 </file>
 
+<file path=word/header3.xml><?xml version="1.0" encoding="utf-8"?>
+<w:hdr xmlns:ve="http://schemas.openxmlformats.org/markup-compatibility/2006" xmlns:o="urn:schemas-microsoft-com:office:office" xmlns:r="http://schemas.openxmlformats.org/officeDocument/2006/relationships" xmlns:m="http://schemas.openxmlformats.org/officeDocument/2006/math" xmlns:v="urn:schemas-microsoft-com:vml" xmlns:wp="http://schemas.openxmlformats.org/drawingml/2006/wordprocessingDrawing" xmlns:w10="urn:schemas-microsoft-com:office:word" xmlns:w="http://schemas.openxmlformats.org/wordprocessingml/2006/main" xmlns:wne="http://schemas.microsoft.com/office/word/2006/wordml">
+  <w:p>
+    <w:pPr>
+      <w:pStyle w:val="Header"/>
+    </w:pPr>
+  </w:p>
+</w:hdr>
+</file>
+
 <file path=word/styles.xml><?xml version="1.0" encoding="utf-8"?>
 <w:styles xmlns:r="http://schemas.openxmlformats.org/officeDocument/2006/relationships" xmlns:w="http://schemas.openxmlformats.org/wordprocessingml/2006/main">
   <w:docDefaults>
@@ -319,7 +399,7 @@
     <w:lsdException w:name="heading 4" w:uiPriority="9" w:qFormat="1"/>
     <w:lsdException w:name="heading 5" w:uiPriority="9" w:qFormat="1"/>
     <w:lsdException w:name="heading 6" w:uiPriority="9" w:qFormat="1"/>
-    <w:lsdException w:name="heading 7" w:uiPriority="9" w:qFormat="1"/>
+    <w:lsdException w:name="heading 7" w:semiHidden="0" w:uiPriority="9" w:unhideWhenUsed="0" w:qFormat="1"/>
     <w:lsdException w:name="heading 8" w:uiPriority="9" w:qFormat="1"/>
     <w:lsdException w:name="heading 9" w:uiPriority="9" w:qFormat="1"/>
     <w:lsdException w:name="toc 1" w:uiPriority="39"/>
@@ -453,7 +533,10 @@
   <w:style w:type="paragraph" w:default="1" w:styleId="Normal">
     <w:name w:val="Normal"/>
     <w:qFormat/>
-    <w:rsid w:val="00BF7909"/>
+    <w:rsid w:val="00BB23E4"/>
+    <w:pPr>
+      <w:spacing w:after="120" w:line="240" w:lineRule="auto"/>
+    </w:pPr>
     <w:rPr>
       <w:rFonts w:ascii="Arial" w:hAnsi="Arial"/>
       <w:sz w:val="24"/>
@@ -485,7 +568,7 @@
     <w:pPr>
       <w:keepNext/>
       <w:keepLines/>
-      <w:spacing w:before="200" w:after="0" w:line="240" w:lineRule="auto"/>
+      <w:spacing w:before="200" w:after="0"/>
       <w:outlineLvl w:val="1"/>
     </w:pPr>
     <w:rPr>
@@ -526,7 +609,6 @@
     <w:next w:val="Normal"/>
     <w:link w:val="Heading4Char"/>
     <w:uiPriority w:val="9"/>
-    <w:semiHidden/>
     <w:unhideWhenUsed/>
     <w:qFormat/>
     <w:rsid w:val="000D13E3"/>
@@ -551,16 +633,17 @@
     <w:link w:val="Heading5Char"/>
     <w:uiPriority w:val="9"/>
     <w:qFormat/>
-    <w:rsid w:val="000C53F0"/>
-    <w:pPr>
-      <w:pageBreakBefore/>
-      <w:spacing w:before="200" w:after="0" w:line="20" w:lineRule="exact"/>
+    <w:rsid w:val="007F2D5B"/>
+    <w:pPr>
+      <w:keepNext/>
+      <w:keepLines/>
+      <w:spacing w:before="240" w:after="240"/>
       <w:outlineLvl w:val="4"/>
     </w:pPr>
     <w:rPr>
-      <w:rFonts w:asciiTheme="majorHAnsi" w:eastAsiaTheme="majorEastAsia" w:hAnsiTheme="majorHAnsi" w:cstheme="majorBidi"/>
-      <w:color w:val="FFFFFF" w:themeColor="background1"/>
-      <w:sz w:val="16"/>
+      <w:rFonts w:eastAsiaTheme="majorEastAsia" w:cstheme="majorBidi"/>
+      <w:b/>
+      <w:color w:val="7030A0"/>
     </w:rPr>
   </w:style>
   <w:style w:type="paragraph" w:styleId="Heading6">
@@ -584,6 +667,28 @@
       <w:b/>
       <w:iCs/>
       <w:sz w:val="36"/>
+    </w:rPr>
+  </w:style>
+  <w:style w:type="paragraph" w:styleId="Heading7">
+    <w:name w:val="heading 7"/>
+    <w:basedOn w:val="Normal"/>
+    <w:next w:val="Normal"/>
+    <w:link w:val="Heading7Char"/>
+    <w:uiPriority w:val="9"/>
+    <w:qFormat/>
+    <w:rsid w:val="00325BCA"/>
+    <w:pPr>
+      <w:keepNext/>
+      <w:keepLines/>
+      <w:pageBreakBefore/>
+      <w:outlineLvl w:val="6"/>
+    </w:pPr>
+    <w:rPr>
+      <w:rFonts w:eastAsiaTheme="majorEastAsia" w:cstheme="majorBidi"/>
+      <w:b/>
+      <w:iCs/>
+      <w:color w:val="7030A0"/>
+      <w:sz w:val="32"/>
     </w:rPr>
   </w:style>
   <w:style w:type="character" w:default="1" w:styleId="DefaultParagraphFont">
@@ -729,7 +834,7 @@
         <w:tab w:val="center" w:pos="4513"/>
         <w:tab w:val="right" w:pos="9026"/>
       </w:tabs>
-      <w:spacing w:after="0" w:line="240" w:lineRule="auto"/>
+      <w:spacing w:after="0"/>
     </w:pPr>
   </w:style>
   <w:style w:type="character" w:customStyle="1" w:styleId="HeaderChar">
@@ -752,7 +857,7 @@
         <w:tab w:val="center" w:pos="4513"/>
         <w:tab w:val="right" w:pos="9026"/>
       </w:tabs>
-      <w:spacing w:after="0" w:line="240" w:lineRule="auto"/>
+      <w:spacing w:after="0"/>
     </w:pPr>
   </w:style>
   <w:style w:type="character" w:customStyle="1" w:styleId="FooterChar">
@@ -808,7 +913,7 @@
       <w:pBdr>
         <w:bottom w:val="single" w:sz="8" w:space="4" w:color="4F81BD" w:themeColor="accent1"/>
       </w:pBdr>
-      <w:spacing w:after="300" w:line="240" w:lineRule="auto"/>
+      <w:spacing w:after="300"/>
       <w:contextualSpacing/>
     </w:pPr>
     <w:rPr>
@@ -852,7 +957,6 @@
     <w:basedOn w:val="DefaultParagraphFont"/>
     <w:link w:val="Heading4"/>
     <w:uiPriority w:val="9"/>
-    <w:semiHidden/>
     <w:rsid w:val="000D13E3"/>
     <w:rPr>
       <w:rFonts w:ascii="Arial" w:eastAsiaTheme="majorEastAsia" w:hAnsi="Arial" w:cstheme="majorBidi"/>
@@ -882,11 +986,12 @@
     <w:basedOn w:val="DefaultParagraphFont"/>
     <w:link w:val="Heading5"/>
     <w:uiPriority w:val="9"/>
-    <w:rsid w:val="000C53F0"/>
-    <w:rPr>
-      <w:rFonts w:asciiTheme="majorHAnsi" w:eastAsiaTheme="majorEastAsia" w:hAnsiTheme="majorHAnsi" w:cstheme="majorBidi"/>
-      <w:color w:val="FFFFFF" w:themeColor="background1"/>
-      <w:sz w:val="16"/>
+    <w:rsid w:val="007F2D5B"/>
+    <w:rPr>
+      <w:rFonts w:ascii="Arial" w:eastAsiaTheme="majorEastAsia" w:hAnsi="Arial" w:cstheme="majorBidi"/>
+      <w:b/>
+      <w:color w:val="7030A0"/>
+      <w:sz w:val="24"/>
     </w:rPr>
   </w:style>
   <w:style w:type="table" w:styleId="TableGrid">
@@ -933,6 +1038,187 @@
       <w:b/>
       <w:iCs/>
       <w:sz w:val="36"/>
+    </w:rPr>
+  </w:style>
+  <w:style w:type="paragraph" w:customStyle="1" w:styleId="Heading4pgbrk">
+    <w:name w:val="Heading 4_pgbrk"/>
+    <w:basedOn w:val="Normal"/>
+    <w:next w:val="Normal"/>
+    <w:link w:val="Heading4pgbrkChar"/>
+    <w:qFormat/>
+    <w:rsid w:val="00454C70"/>
+    <w:pPr>
+      <w:keepNext/>
+      <w:keepLines/>
+      <w:pageBreakBefore/>
+    </w:pPr>
+    <w:rPr>
+      <w:b/>
+      <w:color w:val="7030A0"/>
+    </w:rPr>
+  </w:style>
+  <w:style w:type="character" w:customStyle="1" w:styleId="Heading4pgbrkChar">
+    <w:name w:val="Heading 4_pgbrk Char"/>
+    <w:basedOn w:val="DefaultParagraphFont"/>
+    <w:link w:val="Heading4pgbrk"/>
+    <w:rsid w:val="00454C70"/>
+    <w:rPr>
+      <w:rFonts w:ascii="Arial" w:hAnsi="Arial"/>
+      <w:b/>
+      <w:color w:val="7030A0"/>
+      <w:sz w:val="24"/>
+    </w:rPr>
+  </w:style>
+  <w:style w:type="paragraph" w:customStyle="1" w:styleId="Heading3pgbrk">
+    <w:name w:val="Heading 3_pgbrk"/>
+    <w:basedOn w:val="Normal"/>
+    <w:next w:val="Normal"/>
+    <w:link w:val="Heading3pgbrkChar"/>
+    <w:qFormat/>
+    <w:rsid w:val="003B5141"/>
+    <w:pPr>
+      <w:keepNext/>
+      <w:keepLines/>
+      <w:pageBreakBefore/>
+      <w:outlineLvl w:val="2"/>
+    </w:pPr>
+    <w:rPr>
+      <w:b/>
+      <w:color w:val="404040" w:themeColor="text1" w:themeTint="BF"/>
+      <w:sz w:val="28"/>
+    </w:rPr>
+  </w:style>
+  <w:style w:type="paragraph" w:customStyle="1" w:styleId="Heading2pgbrk">
+    <w:name w:val="Heading 2_pgbrk"/>
+    <w:basedOn w:val="Normal"/>
+    <w:next w:val="Normal"/>
+    <w:link w:val="Heading2pgbrkChar"/>
+    <w:qFormat/>
+    <w:rsid w:val="003C5CAB"/>
+    <w:pPr>
+      <w:keepNext/>
+      <w:keepLines/>
+      <w:pageBreakBefore/>
+      <w:outlineLvl w:val="1"/>
+    </w:pPr>
+    <w:rPr>
+      <w:b/>
+      <w:color w:val="7030A0"/>
+      <w:sz w:val="32"/>
+    </w:rPr>
+  </w:style>
+  <w:style w:type="character" w:customStyle="1" w:styleId="Heading3pgbrkChar">
+    <w:name w:val="Heading 3_pgbrk Char"/>
+    <w:basedOn w:val="DefaultParagraphFont"/>
+    <w:link w:val="Heading3pgbrk"/>
+    <w:rsid w:val="003B5141"/>
+    <w:rPr>
+      <w:rFonts w:ascii="Arial" w:hAnsi="Arial"/>
+      <w:b/>
+      <w:color w:val="404040" w:themeColor="text1" w:themeTint="BF"/>
+      <w:sz w:val="28"/>
+    </w:rPr>
+  </w:style>
+  <w:style w:type="paragraph" w:customStyle="1" w:styleId="NormalNotes">
+    <w:name w:val="Normal_Notes"/>
+    <w:next w:val="Normal"/>
+    <w:qFormat/>
+    <w:rsid w:val="0066049A"/>
+    <w:pPr>
+      <w:spacing w:after="0" w:line="240" w:lineRule="auto"/>
+    </w:pPr>
+    <w:rPr>
+      <w:rFonts w:ascii="Arial" w:hAnsi="Arial"/>
+    </w:rPr>
+  </w:style>
+  <w:style w:type="character" w:customStyle="1" w:styleId="Heading2pgbrkChar">
+    <w:name w:val="Heading 2_pgbrk Char"/>
+    <w:basedOn w:val="DefaultParagraphFont"/>
+    <w:link w:val="Heading2pgbrk"/>
+    <w:rsid w:val="003C5CAB"/>
+    <w:rPr>
+      <w:rFonts w:ascii="Arial" w:hAnsi="Arial"/>
+      <w:b/>
+      <w:color w:val="7030A0"/>
+      <w:sz w:val="32"/>
+    </w:rPr>
+  </w:style>
+  <w:style w:type="table" w:customStyle="1" w:styleId="ISDPubsTables">
+    <w:name w:val="ISD_Pubs_Tables"/>
+    <w:basedOn w:val="TableNormal"/>
+    <w:uiPriority w:val="99"/>
+    <w:qFormat/>
+    <w:rsid w:val="00284F20"/>
+    <w:pPr>
+      <w:spacing w:after="0" w:line="240" w:lineRule="auto"/>
+      <w:jc w:val="right"/>
+    </w:pPr>
+    <w:tblPr>
+      <w:tblInd w:w="0" w:type="dxa"/>
+      <w:tblBorders>
+        <w:top w:val="single" w:sz="4" w:space="0" w:color="auto"/>
+        <w:left w:val="single" w:sz="4" w:space="0" w:color="auto"/>
+        <w:bottom w:val="single" w:sz="4" w:space="0" w:color="auto"/>
+        <w:right w:val="single" w:sz="4" w:space="0" w:color="auto"/>
+        <w:insideH w:val="single" w:sz="4" w:space="0" w:color="auto"/>
+        <w:insideV w:val="single" w:sz="4" w:space="0" w:color="auto"/>
+      </w:tblBorders>
+      <w:tblCellMar>
+        <w:top w:w="0" w:type="dxa"/>
+        <w:left w:w="108" w:type="dxa"/>
+        <w:bottom w:w="0" w:type="dxa"/>
+        <w:right w:w="108" w:type="dxa"/>
+      </w:tblCellMar>
+    </w:tblPr>
+    <w:tcPr>
+      <w:vAlign w:val="center"/>
+    </w:tcPr>
+    <w:tblStylePr w:type="firstRow">
+      <w:rPr>
+        <w:b/>
+        <w:color w:val="FFFFFF" w:themeColor="background1"/>
+      </w:rPr>
+      <w:tblPr/>
+      <w:tcPr>
+        <w:shd w:val="clear" w:color="auto" w:fill="7030A0"/>
+      </w:tcPr>
+    </w:tblStylePr>
+  </w:style>
+  <w:style w:type="table" w:customStyle="1" w:styleId="GlossaryStyle">
+    <w:name w:val="Glossary_Style"/>
+    <w:basedOn w:val="TableNormal"/>
+    <w:uiPriority w:val="99"/>
+    <w:qFormat/>
+    <w:rsid w:val="00F94244"/>
+    <w:pPr>
+      <w:spacing w:after="0" w:line="240" w:lineRule="auto"/>
+      <w:jc w:val="right"/>
+    </w:pPr>
+    <w:tblPr>
+      <w:tblInd w:w="0" w:type="dxa"/>
+      <w:tblCellMar>
+        <w:top w:w="0" w:type="dxa"/>
+        <w:left w:w="108" w:type="dxa"/>
+        <w:bottom w:w="0" w:type="dxa"/>
+        <w:right w:w="108" w:type="dxa"/>
+      </w:tblCellMar>
+    </w:tblPr>
+    <w:tcPr>
+      <w:vAlign w:val="center"/>
+    </w:tcPr>
+  </w:style>
+  <w:style w:type="character" w:customStyle="1" w:styleId="Heading7Char">
+    <w:name w:val="Heading 7 Char"/>
+    <w:basedOn w:val="DefaultParagraphFont"/>
+    <w:link w:val="Heading7"/>
+    <w:uiPriority w:val="9"/>
+    <w:rsid w:val="00325BCA"/>
+    <w:rPr>
+      <w:rFonts w:ascii="Arial" w:eastAsiaTheme="majorEastAsia" w:hAnsi="Arial" w:cstheme="majorBidi"/>
+      <w:b/>
+      <w:iCs/>
+      <w:color w:val="7030A0"/>
+      <w:sz w:val="32"/>
     </w:rPr>
   </w:style>
 </w:styles>
@@ -1219,4 +1505,16 @@
   <a:objectDefaults/>
   <a:extraClrSchemeLst/>
 </a:theme>
+</file>
+
+<file path=customXml/item1.xml><?xml version="1.0" encoding="utf-8"?>
+<b:Sources xmlns:b="http://schemas.openxmlformats.org/officeDocument/2006/bibliography" xmlns="http://schemas.openxmlformats.org/officeDocument/2006/bibliography" SelectedStyle="\APA.XSL" StyleName="APA Fifth Edition"/>
+</file>
+
+<file path=customXml/itemProps1.xml><?xml version="1.0" encoding="utf-8"?>
+<ds:datastoreItem xmlns:ds="http://schemas.openxmlformats.org/officeDocument/2006/customXml" ds:itemID="{656C0A88-7D24-46B0-81A2-B69C651F78F7}">
+  <ds:schemaRefs>
+    <ds:schemaRef ds:uri="http://schemas.openxmlformats.org/officeDocument/2006/bibliography"/>
+  </ds:schemaRefs>
+</ds:datastoreItem>
 </file>
</xml_diff>